<commit_message>
Chapters 8 & 11 Homeworks
Changes made.
</commit_message>
<xml_diff>
--- a/AdaptiveMap Homework Problems/Chapter11_Problems.docx
+++ b/AdaptiveMap Homework Problems/Chapter11_Problems.docx
@@ -1,6 +1,6 @@
 
 <file path=word/document.xml><?xml version="1.0" encoding="utf-8"?>
-<w:document xmlns:wpc="http://schemas.microsoft.com/office/word/2010/wordprocessingCanvas" xmlns:cx="http://schemas.microsoft.com/office/drawing/2014/chartex" xmlns:cx1="http://schemas.microsoft.com/office/drawing/2015/9/8/chartex" xmlns:cx2="http://schemas.microsoft.com/office/drawing/2015/10/21/chartex" xmlns:cx3="http://schemas.microsoft.com/office/drawing/2016/5/9/chartex" xmlns:cx4="http://schemas.microsoft.com/office/drawing/2016/5/10/chartex" xmlns:cx5="http://schemas.microsoft.com/office/drawing/2016/5/11/chartex" xmlns:cx6="http://schemas.microsoft.com/office/drawing/2016/5/12/chartex" xmlns:cx7="http://schemas.microsoft.com/office/drawing/2016/5/13/chartex" xmlns:cx8="http://schemas.microsoft.com/office/drawing/2016/5/14/chartex" xmlns:mc="http://schemas.openxmlformats.org/markup-compatibility/2006" xmlns:aink="http://schemas.microsoft.com/office/drawing/2016/ink" xmlns:am3d="http://schemas.microsoft.com/office/drawing/2017/model3d" xmlns:o="urn:schemas-microsoft-com:office:office" xmlns:r="http://schemas.openxmlformats.org/officeDocument/2006/relationships" xmlns:m="http://schemas.openxmlformats.org/officeDocument/2006/math" xmlns:v="urn:schemas-microsoft-com:vml" xmlns:wp14="http://schemas.microsoft.com/office/word/2010/wordprocessingDrawing" xmlns:wp="http://schemas.openxmlformats.org/drawingml/2006/wordprocessingDrawing" xmlns:w10="urn:schemas-microsoft-com:office:word" xmlns:w="http://schemas.openxmlformats.org/wordprocessingml/2006/main" xmlns:w14="http://schemas.microsoft.com/office/word/2010/wordml" xmlns:w15="http://schemas.microsoft.com/office/word/2012/wordml" xmlns:w16cid="http://schemas.microsoft.com/office/word/2016/wordml/cid" xmlns:w16se="http://schemas.microsoft.com/office/word/2015/wordml/symex" xmlns:wpg="http://schemas.microsoft.com/office/word/2010/wordprocessingGroup" xmlns:wpi="http://schemas.microsoft.com/office/word/2010/wordprocessingInk" xmlns:wne="http://schemas.microsoft.com/office/word/2006/wordml" xmlns:wps="http://schemas.microsoft.com/office/word/2010/wordprocessingShape" mc:Ignorable="w14 w15 w16se w16cid wp14">
+<w:document xmlns:wpc="http://schemas.microsoft.com/office/word/2010/wordprocessingCanvas" xmlns:cx="http://schemas.microsoft.com/office/drawing/2014/chartex" xmlns:cx1="http://schemas.microsoft.com/office/drawing/2015/9/8/chartex" xmlns:mc="http://schemas.openxmlformats.org/markup-compatibility/2006" xmlns:o="urn:schemas-microsoft-com:office:office" xmlns:r="http://schemas.openxmlformats.org/officeDocument/2006/relationships" xmlns:m="http://schemas.openxmlformats.org/officeDocument/2006/math" xmlns:v="urn:schemas-microsoft-com:vml" xmlns:wp14="http://schemas.microsoft.com/office/word/2010/wordprocessingDrawing" xmlns:wp="http://schemas.openxmlformats.org/drawingml/2006/wordprocessingDrawing" xmlns:w10="urn:schemas-microsoft-com:office:word" xmlns:w="http://schemas.openxmlformats.org/wordprocessingml/2006/main" xmlns:w14="http://schemas.microsoft.com/office/word/2010/wordml" xmlns:w15="http://schemas.microsoft.com/office/word/2012/wordml" xmlns:w16se="http://schemas.microsoft.com/office/word/2015/wordml/symex" xmlns:wpg="http://schemas.microsoft.com/office/word/2010/wordprocessingGroup" xmlns:wpi="http://schemas.microsoft.com/office/word/2010/wordprocessingInk" xmlns:wne="http://schemas.microsoft.com/office/word/2006/wordml" xmlns:wps="http://schemas.microsoft.com/office/word/2010/wordprocessingShape" mc:Ignorable="w14 w15 w16se wp14">
   <w:body>
     <w:p>
       <w:pPr>
@@ -20,14 +20,46 @@
       <w:r>
         <w:t>.1</w:t>
       </w:r>
+      <w:bookmarkStart w:id="0" w:name="_GoBack"/>
+      <w:bookmarkEnd w:id="0"/>
     </w:p>
     <w:p>
       <w:r>
-        <w:t>A jackhammer exerts the impulse shown below on the 1.5 kg bit to drive it towards the ground. If the bit starts at rest, what will the expected velocity of the bit be at the end of the impulse?</w:t>
+        <w:t>You are designing a bench grinder with an operating speed of 3600 rpm.</w:t>
       </w:r>
     </w:p>
     <w:p>
       <w:pPr>
+        <w:pStyle w:val="ListParagraph"/>
+        <w:numPr>
+          <w:ilvl w:val="0"/>
+          <w:numId w:val="8"/>
+        </w:numPr>
+      </w:pPr>
+      <w:r>
+        <w:t xml:space="preserve">If you </w:t>
+      </w:r>
+      <w:r>
+        <w:t xml:space="preserve">want </w:t>
+      </w:r>
+      <w:r>
+        <w:t>the grinder to reach its full operating speed in 4 seconds, what must the rate of angular acceleration be in radians per second squared?</w:t>
+      </w:r>
+    </w:p>
+    <w:p>
+      <w:pPr>
+        <w:pStyle w:val="ListParagraph"/>
+        <w:numPr>
+          <w:ilvl w:val="0"/>
+          <w:numId w:val="8"/>
+        </w:numPr>
+      </w:pPr>
+      <w:r>
+        <w:t>If the grinding wheel has a diameter of 8 inches, what will the speed of the surface of the wheel be?</w:t>
+      </w:r>
+    </w:p>
+    <w:p>
+      <w:pPr>
         <w:jc w:val="center"/>
       </w:pPr>
       <w:r>
@@ -35,10 +67,10 @@
           <w:noProof/>
         </w:rPr>
         <w:drawing>
-          <wp:inline distT="0" distB="0" distL="0" distR="0" wp14:anchorId="37B76E40" wp14:editId="130D6BF6">
-            <wp:extent cx="4396740" cy="2347277"/>
-            <wp:effectExtent l="0" t="0" r="3810" b="0"/>
-            <wp:docPr id="3" name="Picture 3"/>
+          <wp:inline distT="0" distB="0" distL="0" distR="0">
+            <wp:extent cx="2229880" cy="1630680"/>
+            <wp:effectExtent l="0" t="0" r="0" b="7620"/>
+            <wp:docPr id="1" name="Picture 1" descr="Image result for bench grinder"/>
             <wp:cNvGraphicFramePr>
               <a:graphicFrameLocks xmlns:a="http://schemas.openxmlformats.org/drawingml/2006/main" noChangeAspect="1"/>
             </wp:cNvGraphicFramePr>
@@ -46,29 +78,39 @@
               <a:graphicData uri="http://schemas.openxmlformats.org/drawingml/2006/picture">
                 <pic:pic xmlns:pic="http://schemas.openxmlformats.org/drawingml/2006/picture">
                   <pic:nvPicPr>
-                    <pic:cNvPr id="3" name="B98E888.tmp"/>
-                    <pic:cNvPicPr/>
+                    <pic:cNvPr id="0" name="Picture 1" descr="Image result for bench grinder"/>
+                    <pic:cNvPicPr>
+                      <a:picLocks noChangeAspect="1" noChangeArrowheads="1"/>
+                    </pic:cNvPicPr>
                   </pic:nvPicPr>
-                  <pic:blipFill>
-                    <a:blip r:embed="rId5">
+                  <pic:blipFill rotWithShape="1">
+                    <a:blip r:embed="rId5" cstate="print">
                       <a:extLst>
                         <a:ext uri="{28A0092B-C50C-407E-A947-70E740481C1C}">
                           <a14:useLocalDpi xmlns:a14="http://schemas.microsoft.com/office/drawing/2010/main" val="0"/>
                         </a:ext>
                       </a:extLst>
                     </a:blip>
-                    <a:stretch>
-                      <a:fillRect/>
-                    </a:stretch>
+                    <a:srcRect t="9792"/>
+                    <a:stretch/>
                   </pic:blipFill>
-                  <pic:spPr>
+                  <pic:spPr bwMode="auto">
                     <a:xfrm>
                       <a:off x="0" y="0"/>
-                      <a:ext cx="4407917" cy="2353244"/>
+                      <a:ext cx="2266266" cy="1657289"/>
                     </a:xfrm>
                     <a:prstGeom prst="rect">
                       <a:avLst/>
                     </a:prstGeom>
+                    <a:noFill/>
+                    <a:ln>
+                      <a:noFill/>
+                    </a:ln>
+                    <a:extLst>
+                      <a:ext uri="{53640926-AAD7-44D8-BBD7-CCE9431645EC}">
+                        <a14:shadowObscured xmlns:a14="http://schemas.microsoft.com/office/drawing/2010/main"/>
+                      </a:ext>
+                    </a:extLst>
                   </pic:spPr>
                 </pic:pic>
               </a:graphicData>
@@ -79,7 +121,81 @@
     </w:p>
     <w:p>
       <w:r>
-        <w:t>(Solution: 90 m/s)</w:t>
+        <w:t>(Solution</w:t>
+      </w:r>
+      <w:proofErr w:type="gramStart"/>
+      <w:r>
+        <w:t>:</w:t>
+      </w:r>
+      <w:r>
+        <w:t xml:space="preserve"> </w:t>
+      </w:r>
+      <w:r>
+        <w:t xml:space="preserve"> </w:t>
+      </w:r>
+      <w:proofErr w:type="gramEnd"/>
+      <m:oMath>
+        <m:r>
+          <w:rPr>
+            <w:rFonts w:ascii="Cambria Math" w:hAnsi="Cambria Math"/>
+          </w:rPr>
+          <m:t>α=94.25</m:t>
+        </m:r>
+        <m:f>
+          <m:fPr>
+            <m:ctrlPr>
+              <w:rPr>
+                <w:rFonts w:ascii="Cambria Math" w:hAnsi="Cambria Math"/>
+                <w:i/>
+              </w:rPr>
+            </m:ctrlPr>
+          </m:fPr>
+          <m:num>
+            <m:r>
+              <w:rPr>
+                <w:rFonts w:ascii="Cambria Math" w:hAnsi="Cambria Math"/>
+              </w:rPr>
+              <m:t>rad</m:t>
+            </m:r>
+          </m:num>
+          <m:den>
+            <m:sSup>
+              <m:sSupPr>
+                <m:ctrlPr>
+                  <w:rPr>
+                    <w:rFonts w:ascii="Cambria Math" w:hAnsi="Cambria Math"/>
+                    <w:i/>
+                  </w:rPr>
+                </m:ctrlPr>
+              </m:sSupPr>
+              <m:e>
+                <m:r>
+                  <w:rPr>
+                    <w:rFonts w:ascii="Cambria Math" w:hAnsi="Cambria Math"/>
+                  </w:rPr>
+                  <m:t>s</m:t>
+                </m:r>
+              </m:e>
+              <m:sup>
+                <m:r>
+                  <w:rPr>
+                    <w:rFonts w:ascii="Cambria Math" w:hAnsi="Cambria Math"/>
+                  </w:rPr>
+                  <m:t>2</m:t>
+                </m:r>
+              </m:sup>
+            </m:sSup>
+          </m:den>
+        </m:f>
+      </m:oMath>
+      <w:r>
+        <w:rPr>
+          <w:rFonts w:eastAsiaTheme="minorEastAsia"/>
+        </w:rPr>
+        <w:t>,   v = 125.67 ft/s</w:t>
+      </w:r>
+      <w:r>
+        <w:t>)</w:t>
       </w:r>
     </w:p>
     <w:p>
@@ -92,23 +208,7 @@
     </w:p>
     <w:p>
       <w:r>
-        <w:t xml:space="preserve">A .05 </w:t>
-      </w:r>
-      <w:proofErr w:type="spellStart"/>
-      <w:r>
-        <w:t>lb</w:t>
-      </w:r>
-      <w:proofErr w:type="spellEnd"/>
-      <w:r>
-        <w:t xml:space="preserve"> arrow traveling at 350 ft/s impacts a .4 </w:t>
-      </w:r>
-      <w:proofErr w:type="spellStart"/>
-      <w:r>
-        <w:t>lb</w:t>
-      </w:r>
-      <w:proofErr w:type="spellEnd"/>
-      <w:r>
-        <w:t xml:space="preserve"> apple on the top of a 3 ft post. If the arrow becomes lodged in the apple, how far would we expect the apple to travel (d) before hitting the ground?</w:t>
+        <w:t>A belt driven system has an input at pulley A, which drives pulley B, which is attached with a solid shaft to pulley C, which drives pulley D. If the input is rotating at 60 rad/s counterclockwise, determine the angular velocity and direction of rotation for the output at D.</w:t>
       </w:r>
     </w:p>
     <w:p>
@@ -120,10 +220,10 @@
           <w:noProof/>
         </w:rPr>
         <w:drawing>
-          <wp:inline distT="0" distB="0" distL="0" distR="0" wp14:anchorId="04F386A0" wp14:editId="0D805BD4">
-            <wp:extent cx="4407033" cy="2278380"/>
-            <wp:effectExtent l="0" t="0" r="0" b="7620"/>
-            <wp:docPr id="4" name="Picture 4"/>
+          <wp:inline distT="0" distB="0" distL="0" distR="0">
+            <wp:extent cx="3604260" cy="2047033"/>
+            <wp:effectExtent l="0" t="0" r="0" b="0"/>
+            <wp:docPr id="5" name="Picture 5"/>
             <wp:cNvGraphicFramePr>
               <a:graphicFrameLocks xmlns:a="http://schemas.openxmlformats.org/drawingml/2006/main" noChangeAspect="1"/>
             </wp:cNvGraphicFramePr>
@@ -131,7 +231,7 @@
               <a:graphicData uri="http://schemas.openxmlformats.org/drawingml/2006/picture">
                 <pic:pic xmlns:pic="http://schemas.openxmlformats.org/drawingml/2006/picture">
                   <pic:nvPicPr>
-                    <pic:cNvPr id="4" name="B9845E5.tmp"/>
+                    <pic:cNvPr id="5" name="7D863D3.tmp"/>
                     <pic:cNvPicPr/>
                   </pic:nvPicPr>
                   <pic:blipFill>
@@ -149,7 +249,7 @@
                   <pic:spPr>
                     <a:xfrm>
                       <a:off x="0" y="0"/>
-                      <a:ext cx="4420075" cy="2285123"/>
+                      <a:ext cx="3619902" cy="2055917"/>
                     </a:xfrm>
                     <a:prstGeom prst="rect">
                       <a:avLst/>
@@ -164,7 +264,76 @@
     </w:p>
     <w:p>
       <w:r>
-        <w:t>(Solution: d = 16.8 ft)</w:t>
+        <w:t xml:space="preserve">(Solution: </w:t>
+      </w:r>
+      <m:oMath>
+        <m:sSub>
+          <m:sSubPr>
+            <m:ctrlPr>
+              <w:rPr>
+                <w:rFonts w:ascii="Cambria Math" w:hAnsi="Cambria Math"/>
+                <w:i/>
+              </w:rPr>
+            </m:ctrlPr>
+          </m:sSubPr>
+          <m:e>
+            <m:r>
+              <w:rPr>
+                <w:rFonts w:ascii="Cambria Math" w:hAnsi="Cambria Math"/>
+              </w:rPr>
+              <m:t>ω</m:t>
+            </m:r>
+          </m:e>
+          <m:sub>
+            <m:r>
+              <w:rPr>
+                <w:rFonts w:ascii="Cambria Math" w:hAnsi="Cambria Math"/>
+              </w:rPr>
+              <m:t>D</m:t>
+            </m:r>
+          </m:sub>
+        </m:sSub>
+        <m:r>
+          <w:rPr>
+            <w:rFonts w:ascii="Cambria Math" w:hAnsi="Cambria Math"/>
+          </w:rPr>
+          <m:t>=300</m:t>
+        </m:r>
+        <m:f>
+          <m:fPr>
+            <m:ctrlPr>
+              <w:rPr>
+                <w:rFonts w:ascii="Cambria Math" w:hAnsi="Cambria Math"/>
+                <w:i/>
+              </w:rPr>
+            </m:ctrlPr>
+          </m:fPr>
+          <m:num>
+            <m:r>
+              <w:rPr>
+                <w:rFonts w:ascii="Cambria Math" w:hAnsi="Cambria Math"/>
+              </w:rPr>
+              <m:t>rad</m:t>
+            </m:r>
+          </m:num>
+          <m:den>
+            <m:r>
+              <w:rPr>
+                <w:rFonts w:ascii="Cambria Math" w:hAnsi="Cambria Math"/>
+              </w:rPr>
+              <m:t>s</m:t>
+            </m:r>
+          </m:den>
+        </m:f>
+      </m:oMath>
+      <w:r>
+        <w:rPr>
+          <w:rFonts w:eastAsiaTheme="minorEastAsia"/>
+        </w:rPr>
+        <w:t xml:space="preserve"> counter-clockwise</w:t>
+      </w:r>
+      <w:r>
+        <w:t>)</w:t>
       </w:r>
     </w:p>
     <w:p/>
@@ -172,7 +341,10 @@
     <w:p>
       <w:r>
         <w:lastRenderedPageBreak/>
-        <w:t>Problem 11</w:t>
+        <w:t xml:space="preserve">Problem </w:t>
+      </w:r>
+      <w:r>
+        <w:t>11</w:t>
       </w:r>
       <w:r>
         <w:t>.3</w:t>
@@ -180,7 +352,19 @@
     </w:p>
     <w:p>
       <w:r>
-        <w:t>A basketball impacts a metal surface as shown below. If the initial velocity of the basketball  was 3 ft/s straight down and the coefficient of restitution is .85, what is the expected speed and direction (θ) of the ball after the impact?</w:t>
+        <w:t xml:space="preserve">The piston in a piston and crank mechanism has the velocity and acceleration shown below. </w:t>
+      </w:r>
+      <w:r>
+        <w:t>Using absolute motion analysis</w:t>
+      </w:r>
+      <w:r>
+        <w:t>, determine the current angular velocity and angular acceleration for the crank</w:t>
+      </w:r>
+      <w:r>
+        <w:t xml:space="preserve"> using absolute motion analysis</w:t>
+      </w:r>
+      <w:r>
+        <w:t>.</w:t>
       </w:r>
     </w:p>
     <w:p>
@@ -192,10 +376,10 @@
           <w:noProof/>
         </w:rPr>
         <w:drawing>
-          <wp:inline distT="0" distB="0" distL="0" distR="0" wp14:anchorId="104F943B" wp14:editId="57F66875">
-            <wp:extent cx="2797018" cy="2446020"/>
-            <wp:effectExtent l="0" t="0" r="3810" b="0"/>
-            <wp:docPr id="5" name="Picture 5"/>
+          <wp:inline distT="0" distB="0" distL="0" distR="0" wp14:anchorId="7BE5C635" wp14:editId="38F1D2F2">
+            <wp:extent cx="2044700" cy="2327115"/>
+            <wp:effectExtent l="0" t="0" r="0" b="0"/>
+            <wp:docPr id="4" name="Picture 4"/>
             <wp:cNvGraphicFramePr>
               <a:graphicFrameLocks xmlns:a="http://schemas.openxmlformats.org/drawingml/2006/main" noChangeAspect="1"/>
             </wp:cNvGraphicFramePr>
@@ -203,11 +387,11 @@
               <a:graphicData uri="http://schemas.openxmlformats.org/drawingml/2006/picture">
                 <pic:pic xmlns:pic="http://schemas.openxmlformats.org/drawingml/2006/picture">
                   <pic:nvPicPr>
-                    <pic:cNvPr id="5" name="B9830A2.tmp"/>
+                    <pic:cNvPr id="4" name="8F47301.tmp"/>
                     <pic:cNvPicPr/>
                   </pic:nvPicPr>
                   <pic:blipFill>
-                    <a:blip r:embed="rId7">
+                    <a:blip r:embed="rId7" cstate="print">
                       <a:extLst>
                         <a:ext uri="{28A0092B-C50C-407E-A947-70E740481C1C}">
                           <a14:useLocalDpi xmlns:a14="http://schemas.microsoft.com/office/drawing/2010/main" val="0"/>
@@ -221,7 +405,7 @@
                   <pic:spPr>
                     <a:xfrm>
                       <a:off x="0" y="0"/>
-                      <a:ext cx="2803029" cy="2451277"/>
+                      <a:ext cx="2069146" cy="2354938"/>
                     </a:xfrm>
                     <a:prstGeom prst="rect">
                       <a:avLst/>
@@ -236,14 +420,116 @@
     </w:p>
     <w:p>
       <w:r>
-        <w:t xml:space="preserve"> (Solution: v = 2.64 ft/s, θ = 36.25</w:t>
-      </w:r>
-      <w:r>
-        <w:rPr>
-          <w:vertAlign w:val="superscript"/>
-        </w:rPr>
-        <w:t>o</w:t>
-      </w:r>
+        <w:t xml:space="preserve">(Solution: </w:t>
+      </w:r>
+      <m:oMath>
+        <m:r>
+          <w:rPr>
+            <w:rFonts w:ascii="Cambria Math" w:hAnsi="Cambria Math"/>
+          </w:rPr>
+          <m:t>ω=13.33</m:t>
+        </m:r>
+        <m:f>
+          <m:fPr>
+            <m:ctrlPr>
+              <w:rPr>
+                <w:rFonts w:ascii="Cambria Math" w:hAnsi="Cambria Math"/>
+                <w:i/>
+              </w:rPr>
+            </m:ctrlPr>
+          </m:fPr>
+          <m:num>
+            <m:r>
+              <w:rPr>
+                <w:rFonts w:ascii="Cambria Math" w:hAnsi="Cambria Math"/>
+              </w:rPr>
+              <m:t>rad</m:t>
+            </m:r>
+          </m:num>
+          <m:den>
+            <m:r>
+              <w:rPr>
+                <w:rFonts w:ascii="Cambria Math" w:hAnsi="Cambria Math"/>
+              </w:rPr>
+              <m:t>s</m:t>
+            </m:r>
+          </m:den>
+        </m:f>
+      </m:oMath>
+      <w:r>
+        <w:rPr>
+          <w:rFonts w:eastAsiaTheme="minorEastAsia"/>
+        </w:rPr>
+        <w:t xml:space="preserve"> clockwise</w:t>
+      </w:r>
+      <w:proofErr w:type="gramStart"/>
+      <w:r>
+        <w:rPr>
+          <w:rFonts w:eastAsiaTheme="minorEastAsia"/>
+        </w:rPr>
+        <w:t xml:space="preserve">, </w:t>
+      </w:r>
+      <w:proofErr w:type="gramEnd"/>
+      <m:oMath>
+        <m:r>
+          <w:rPr>
+            <w:rFonts w:ascii="Cambria Math" w:eastAsiaTheme="minorEastAsia" w:hAnsi="Cambria Math"/>
+          </w:rPr>
+          <m:t>α=100.16</m:t>
+        </m:r>
+        <m:f>
+          <m:fPr>
+            <m:ctrlPr>
+              <w:rPr>
+                <w:rFonts w:ascii="Cambria Math" w:eastAsiaTheme="minorEastAsia" w:hAnsi="Cambria Math"/>
+                <w:i/>
+              </w:rPr>
+            </m:ctrlPr>
+          </m:fPr>
+          <m:num>
+            <m:r>
+              <w:rPr>
+                <w:rFonts w:ascii="Cambria Math" w:eastAsiaTheme="minorEastAsia" w:hAnsi="Cambria Math"/>
+              </w:rPr>
+              <m:t>rad</m:t>
+            </m:r>
+          </m:num>
+          <m:den>
+            <m:sSup>
+              <m:sSupPr>
+                <m:ctrlPr>
+                  <w:rPr>
+                    <w:rFonts w:ascii="Cambria Math" w:eastAsiaTheme="minorEastAsia" w:hAnsi="Cambria Math"/>
+                    <w:i/>
+                  </w:rPr>
+                </m:ctrlPr>
+              </m:sSupPr>
+              <m:e>
+                <m:r>
+                  <w:rPr>
+                    <w:rFonts w:ascii="Cambria Math" w:eastAsiaTheme="minorEastAsia" w:hAnsi="Cambria Math"/>
+                  </w:rPr>
+                  <m:t>s</m:t>
+                </m:r>
+              </m:e>
+              <m:sup>
+                <m:r>
+                  <w:rPr>
+                    <w:rFonts w:ascii="Cambria Math" w:eastAsiaTheme="minorEastAsia" w:hAnsi="Cambria Math"/>
+                  </w:rPr>
+                  <m:t>2</m:t>
+                </m:r>
+              </m:sup>
+            </m:sSup>
+          </m:den>
+        </m:f>
+        <m:r>
+          <w:rPr>
+            <w:rFonts w:ascii="Cambria Math" w:eastAsiaTheme="minorEastAsia" w:hAnsi="Cambria Math"/>
+          </w:rPr>
+          <m:t xml:space="preserve"> clockwise</m:t>
+        </m:r>
+      </m:oMath>
       <w:r>
         <w:t>)</w:t>
       </w:r>
@@ -257,8 +543,19 @@
       </w:r>
     </w:p>
     <w:p>
-      <w:r>
-        <w:t>Puck A, traveling with an initial velocity of 5 m/s, strikes Puck B which is stationary. Assuming the collision is elastic, what will the velocity of each puck be immediately after the collision?</w:t>
+      <w:pPr>
+        <w:rPr>
+          <w:rFonts w:eastAsiaTheme="minorEastAsia"/>
+        </w:rPr>
+      </w:pPr>
+      <w:r>
+        <w:t>A trap door is being opened with a hydraulic cylinder extending at constant rate of .7 m/s.</w:t>
+      </w:r>
+      <w:r>
+        <w:t xml:space="preserve"> If the door is currently at a </w:t>
+      </w:r>
+      <w:r>
+        <w:t>twenty degree angle as shown below, what is the current angular velocity and angular acceleration for the door?</w:t>
       </w:r>
     </w:p>
     <w:p>
@@ -270,9 +567,9 @@
           <w:noProof/>
         </w:rPr>
         <w:drawing>
-          <wp:inline distT="0" distB="0" distL="0" distR="0" wp14:anchorId="23124638" wp14:editId="0F1C9389">
-            <wp:extent cx="4709160" cy="2844615"/>
-            <wp:effectExtent l="0" t="0" r="0" b="0"/>
+          <wp:inline distT="0" distB="0" distL="0" distR="0">
+            <wp:extent cx="4260850" cy="2836014"/>
+            <wp:effectExtent l="0" t="0" r="6350" b="2540"/>
             <wp:docPr id="7" name="Picture 7"/>
             <wp:cNvGraphicFramePr>
               <a:graphicFrameLocks xmlns:a="http://schemas.openxmlformats.org/drawingml/2006/main" noChangeAspect="1"/>
@@ -281,7 +578,7 @@
               <a:graphicData uri="http://schemas.openxmlformats.org/drawingml/2006/picture">
                 <pic:pic xmlns:pic="http://schemas.openxmlformats.org/drawingml/2006/picture">
                   <pic:nvPicPr>
-                    <pic:cNvPr id="7" name="B98F3D2.tmp"/>
+                    <pic:cNvPr id="7" name="7D83334.tmp"/>
                     <pic:cNvPicPr/>
                   </pic:nvPicPr>
                   <pic:blipFill>
@@ -299,7 +596,7 @@
                   <pic:spPr>
                     <a:xfrm>
                       <a:off x="0" y="0"/>
-                      <a:ext cx="4725742" cy="2854632"/>
+                      <a:ext cx="4269967" cy="2842082"/>
                     </a:xfrm>
                     <a:prstGeom prst="rect">
                       <a:avLst/>
@@ -314,25 +611,127 @@
     </w:p>
     <w:p>
       <w:r>
-        <w:t xml:space="preserve"> (Solution: V</w:t>
-      </w:r>
-      <w:r>
-        <w:rPr>
-          <w:vertAlign w:val="subscript"/>
-        </w:rPr>
-        <w:t>AF</w:t>
-      </w:r>
-      <w:r>
-        <w:t xml:space="preserve"> = [-3.34, 1.67] m/s, V</w:t>
-      </w:r>
-      <w:r>
-        <w:rPr>
-          <w:vertAlign w:val="subscript"/>
-        </w:rPr>
-        <w:t>BF</w:t>
-      </w:r>
-      <w:r>
-        <w:t xml:space="preserve"> = [-3.34, -3.34] m/s)</w:t>
+        <w:t>(Solution</w:t>
+      </w:r>
+      <w:proofErr w:type="gramStart"/>
+      <w:r>
+        <w:t xml:space="preserve">: </w:t>
+      </w:r>
+      <w:proofErr w:type="gramEnd"/>
+      <m:oMath>
+        <m:acc>
+          <m:accPr>
+            <m:chr m:val="̇"/>
+            <m:ctrlPr>
+              <w:rPr>
+                <w:rFonts w:ascii="Cambria Math" w:hAnsi="Cambria Math"/>
+                <w:i/>
+              </w:rPr>
+            </m:ctrlPr>
+          </m:accPr>
+          <m:e>
+            <m:r>
+              <w:rPr>
+                <w:rFonts w:ascii="Cambria Math" w:hAnsi="Cambria Math"/>
+              </w:rPr>
+              <m:t>θ</m:t>
+            </m:r>
+          </m:e>
+        </m:acc>
+        <m:r>
+          <w:rPr>
+            <w:rFonts w:ascii="Cambria Math" w:hAnsi="Cambria Math"/>
+          </w:rPr>
+          <m:t>=.896</m:t>
+        </m:r>
+        <m:f>
+          <m:fPr>
+            <m:ctrlPr>
+              <w:rPr>
+                <w:rFonts w:ascii="Cambria Math" w:hAnsi="Cambria Math"/>
+                <w:i/>
+              </w:rPr>
+            </m:ctrlPr>
+          </m:fPr>
+          <m:num>
+            <m:r>
+              <w:rPr>
+                <w:rFonts w:ascii="Cambria Math" w:hAnsi="Cambria Math"/>
+              </w:rPr>
+              <m:t>rad</m:t>
+            </m:r>
+          </m:num>
+          <m:den>
+            <m:r>
+              <w:rPr>
+                <w:rFonts w:ascii="Cambria Math" w:hAnsi="Cambria Math"/>
+              </w:rPr>
+              <m:t>s</m:t>
+            </m:r>
+          </m:den>
+        </m:f>
+      </m:oMath>
+      <w:r>
+        <w:rPr>
+          <w:rFonts w:eastAsiaTheme="minorEastAsia"/>
+        </w:rPr>
+        <w:t xml:space="preserve">,   </w:t>
+      </w:r>
+      <m:oMath>
+        <m:acc>
+          <m:accPr>
+            <m:chr m:val="̈"/>
+            <m:ctrlPr>
+              <w:rPr>
+                <w:rFonts w:ascii="Cambria Math" w:eastAsiaTheme="minorEastAsia" w:hAnsi="Cambria Math"/>
+                <w:i/>
+              </w:rPr>
+            </m:ctrlPr>
+          </m:accPr>
+          <m:e>
+            <m:r>
+              <w:rPr>
+                <w:rFonts w:ascii="Cambria Math" w:eastAsiaTheme="minorEastAsia" w:hAnsi="Cambria Math"/>
+              </w:rPr>
+              <m:t>θ</m:t>
+            </m:r>
+          </m:e>
+        </m:acc>
+        <m:r>
+          <w:rPr>
+            <w:rFonts w:ascii="Cambria Math" w:eastAsiaTheme="minorEastAsia" w:hAnsi="Cambria Math"/>
+          </w:rPr>
+          <m:t>=-1.246 rad/</m:t>
+        </m:r>
+        <m:sSup>
+          <m:sSupPr>
+            <m:ctrlPr>
+              <w:rPr>
+                <w:rFonts w:ascii="Cambria Math" w:eastAsiaTheme="minorEastAsia" w:hAnsi="Cambria Math"/>
+                <w:i/>
+              </w:rPr>
+            </m:ctrlPr>
+          </m:sSupPr>
+          <m:e>
+            <m:r>
+              <w:rPr>
+                <w:rFonts w:ascii="Cambria Math" w:eastAsiaTheme="minorEastAsia" w:hAnsi="Cambria Math"/>
+              </w:rPr>
+              <m:t>s</m:t>
+            </m:r>
+          </m:e>
+          <m:sup>
+            <m:r>
+              <w:rPr>
+                <w:rFonts w:ascii="Cambria Math" w:eastAsiaTheme="minorEastAsia" w:hAnsi="Cambria Math"/>
+              </w:rPr>
+              <m:t>2</m:t>
+            </m:r>
+          </m:sup>
+        </m:sSup>
+      </m:oMath>
+      <w:r>
+        <w:t>)</w:t>
       </w:r>
     </w:p>
     <w:p>
@@ -346,7 +745,10 @@
     </w:p>
     <w:p>
       <w:r>
-        <w:t>A jet engine with a mass of 700 kg and an air mass flow rate of 50 kg/s is mounted to a stand as shown below (a set of legs on each side, only one half shown). Based on the input and output velocities shown below, determine the thrust force of the engine and the forces in stand members AB, AD, and CD. Be sure to indicate if each member is in tension or compression.</w:t>
+        <w:t>A robotic arm experiences</w:t>
+      </w:r>
+      <w:r>
+        <w:t xml:space="preserve"> the angular velocities and accelerations shown below. Based on this information, determine the velocity and the acceleration of the end of the arm in the x and y directions.</w:t>
       </w:r>
     </w:p>
     <w:p>
@@ -358,10 +760,10 @@
           <w:noProof/>
         </w:rPr>
         <w:drawing>
-          <wp:inline distT="0" distB="0" distL="0" distR="0" wp14:anchorId="7FF7E854" wp14:editId="6498D6A0">
-            <wp:extent cx="5113020" cy="2274638"/>
-            <wp:effectExtent l="0" t="0" r="0" b="0"/>
-            <wp:docPr id="1" name="Picture 1"/>
+          <wp:inline distT="0" distB="0" distL="0" distR="0" wp14:anchorId="4B861C02" wp14:editId="72ED48BF">
+            <wp:extent cx="2659380" cy="2089202"/>
+            <wp:effectExtent l="0" t="0" r="7620" b="6350"/>
+            <wp:docPr id="3" name="Picture 3"/>
             <wp:cNvGraphicFramePr>
               <a:graphicFrameLocks xmlns:a="http://schemas.openxmlformats.org/drawingml/2006/main" noChangeAspect="1"/>
             </wp:cNvGraphicFramePr>
@@ -369,7 +771,7 @@
               <a:graphicData uri="http://schemas.openxmlformats.org/drawingml/2006/picture">
                 <pic:pic xmlns:pic="http://schemas.openxmlformats.org/drawingml/2006/picture">
                   <pic:nvPicPr>
-                    <pic:cNvPr id="1" name="FDCEF0D.tmp"/>
+                    <pic:cNvPr id="3" name="8F4A269.tmp"/>
                     <pic:cNvPicPr/>
                   </pic:nvPicPr>
                   <pic:blipFill>
@@ -387,7 +789,7 @@
                   <pic:spPr>
                     <a:xfrm>
                       <a:off x="0" y="0"/>
-                      <a:ext cx="5137769" cy="2285648"/>
+                      <a:ext cx="2674906" cy="2101399"/>
                     </a:xfrm>
                     <a:prstGeom prst="rect">
                       <a:avLst/>
@@ -404,165 +806,165 @@
       <w:r>
         <w:t xml:space="preserve">(Solution: </w:t>
       </w:r>
-      <m:oMath>
-        <m:sSub>
-          <m:sSubPr>
-            <m:ctrlPr>
-              <w:rPr>
-                <w:rFonts w:ascii="Cambria Math" w:hAnsi="Cambria Math"/>
-                <w:i/>
-              </w:rPr>
-            </m:ctrlPr>
-          </m:sSubPr>
-          <m:e>
-            <m:r>
-              <w:rPr>
-                <w:rFonts w:ascii="Cambria Math" w:hAnsi="Cambria Math"/>
-              </w:rPr>
-              <m:t>F</m:t>
-            </m:r>
-          </m:e>
-          <m:sub>
-            <m:r>
-              <w:rPr>
-                <w:rFonts w:ascii="Cambria Math" w:hAnsi="Cambria Math"/>
-              </w:rPr>
-              <m:t>t</m:t>
-            </m:r>
-          </m:sub>
-        </m:sSub>
-        <m:r>
-          <w:rPr>
-            <w:rFonts w:ascii="Cambria Math" w:hAnsi="Cambria Math"/>
-          </w:rPr>
-          <m:t xml:space="preserve">=26kN, </m:t>
-        </m:r>
-        <m:sSub>
-          <m:sSubPr>
-            <m:ctrlPr>
-              <w:rPr>
-                <w:rFonts w:ascii="Cambria Math" w:hAnsi="Cambria Math"/>
-                <w:i/>
-              </w:rPr>
-            </m:ctrlPr>
-          </m:sSubPr>
-          <m:e>
-            <m:r>
-              <w:rPr>
-                <w:rFonts w:ascii="Cambria Math" w:hAnsi="Cambria Math"/>
-              </w:rPr>
-              <m:t>F</m:t>
-            </m:r>
-          </m:e>
-          <m:sub>
-            <m:r>
-              <w:rPr>
-                <w:rFonts w:ascii="Cambria Math" w:hAnsi="Cambria Math"/>
-              </w:rPr>
-              <m:t>AB</m:t>
-            </m:r>
-          </m:sub>
-        </m:sSub>
-        <m:r>
-          <w:rPr>
-            <w:rFonts w:ascii="Cambria Math" w:hAnsi="Cambria Math"/>
-          </w:rPr>
-          <m:t>=6.04 kN T</m:t>
-        </m:r>
-        <m:r>
-          <w:rPr>
-            <w:rFonts w:ascii="Cambria Math" w:eastAsiaTheme="minorEastAsia" w:hAnsi="Cambria Math"/>
-          </w:rPr>
-          <m:t xml:space="preserve">, </m:t>
-        </m:r>
-        <m:sSub>
-          <m:sSubPr>
-            <m:ctrlPr>
-              <w:rPr>
-                <w:rFonts w:ascii="Cambria Math" w:hAnsi="Cambria Math"/>
-                <w:i/>
-              </w:rPr>
-            </m:ctrlPr>
-          </m:sSubPr>
-          <m:e>
-            <m:r>
-              <w:rPr>
-                <w:rFonts w:ascii="Cambria Math" w:hAnsi="Cambria Math"/>
-              </w:rPr>
-              <m:t>F</m:t>
-            </m:r>
-          </m:e>
-          <m:sub>
-            <m:r>
-              <w:rPr>
-                <w:rFonts w:ascii="Cambria Math" w:hAnsi="Cambria Math"/>
-              </w:rPr>
-              <m:t>AD</m:t>
-            </m:r>
-          </m:sub>
-        </m:sSub>
-        <m:r>
-          <w:rPr>
-            <w:rFonts w:ascii="Cambria Math" w:hAnsi="Cambria Math"/>
-          </w:rPr>
-          <m:t xml:space="preserve">=15.01 kN C, </m:t>
-        </m:r>
-        <m:sSub>
-          <m:sSubPr>
-            <m:ctrlPr>
-              <w:rPr>
-                <w:rFonts w:ascii="Cambria Math" w:hAnsi="Cambria Math"/>
-                <w:i/>
-              </w:rPr>
-            </m:ctrlPr>
-          </m:sSubPr>
-          <m:e>
-            <m:r>
-              <w:rPr>
-                <w:rFonts w:ascii="Cambria Math" w:hAnsi="Cambria Math"/>
-              </w:rPr>
-              <m:t>F</m:t>
-            </m:r>
-          </m:e>
-          <m:sub>
-            <m:r>
-              <w:rPr>
-                <w:rFonts w:ascii="Cambria Math" w:hAnsi="Cambria Math"/>
-              </w:rPr>
-              <m:t>CD</m:t>
-            </m:r>
-          </m:sub>
-        </m:sSub>
-        <m:r>
-          <w:rPr>
-            <w:rFonts w:ascii="Cambria Math" w:hAnsi="Cambria Math"/>
-          </w:rPr>
-          <m:t>=1.96 kN C</m:t>
-        </m:r>
-      </m:oMath>
+      <w:proofErr w:type="spellStart"/>
+      <w:r>
+        <w:rPr>
+          <w:rFonts w:eastAsiaTheme="minorEastAsia"/>
+        </w:rPr>
+        <w:t>v</w:t>
+      </w:r>
+      <w:r>
+        <w:rPr>
+          <w:rFonts w:eastAsiaTheme="minorEastAsia"/>
+          <w:vertAlign w:val="subscript"/>
+        </w:rPr>
+        <w:t>x</w:t>
+      </w:r>
+      <w:proofErr w:type="spellEnd"/>
+      <w:r>
+        <w:rPr>
+          <w:rFonts w:eastAsiaTheme="minorEastAsia"/>
+        </w:rPr>
+        <w:t xml:space="preserve"> = 9.44 </w:t>
+      </w:r>
+      <w:proofErr w:type="spellStart"/>
+      <w:r>
+        <w:rPr>
+          <w:rFonts w:eastAsiaTheme="minorEastAsia"/>
+        </w:rPr>
+        <w:t>ft</w:t>
+      </w:r>
+      <w:proofErr w:type="spellEnd"/>
+      <w:r>
+        <w:rPr>
+          <w:rFonts w:eastAsiaTheme="minorEastAsia"/>
+        </w:rPr>
+        <w:t xml:space="preserve">/s, </w:t>
+      </w:r>
+      <w:proofErr w:type="spellStart"/>
+      <w:r>
+        <w:rPr>
+          <w:rFonts w:eastAsiaTheme="minorEastAsia"/>
+        </w:rPr>
+        <w:t>v</w:t>
+      </w:r>
+      <w:r>
+        <w:rPr>
+          <w:rFonts w:eastAsiaTheme="minorEastAsia"/>
+          <w:vertAlign w:val="subscript"/>
+        </w:rPr>
+        <w:t>y</w:t>
+      </w:r>
+      <w:proofErr w:type="spellEnd"/>
+      <w:r>
+        <w:rPr>
+          <w:rFonts w:eastAsiaTheme="minorEastAsia"/>
+        </w:rPr>
+        <w:t xml:space="preserve"> = 4.39 </w:t>
+      </w:r>
+      <w:proofErr w:type="spellStart"/>
+      <w:r>
+        <w:rPr>
+          <w:rFonts w:eastAsiaTheme="minorEastAsia"/>
+        </w:rPr>
+        <w:t>ft</w:t>
+      </w:r>
+      <w:proofErr w:type="spellEnd"/>
+      <w:r>
+        <w:rPr>
+          <w:rFonts w:eastAsiaTheme="minorEastAsia"/>
+        </w:rPr>
+        <w:t>/s, a</w:t>
+      </w:r>
+      <w:r>
+        <w:rPr>
+          <w:rFonts w:eastAsiaTheme="minorEastAsia"/>
+          <w:vertAlign w:val="subscript"/>
+        </w:rPr>
+        <w:t>x</w:t>
+      </w:r>
+      <w:r>
+        <w:rPr>
+          <w:rFonts w:eastAsiaTheme="minorEastAsia"/>
+        </w:rPr>
+        <w:t xml:space="preserve"> = -33.78 </w:t>
+      </w:r>
+      <w:proofErr w:type="spellStart"/>
+      <w:r>
+        <w:rPr>
+          <w:rFonts w:eastAsiaTheme="minorEastAsia"/>
+        </w:rPr>
+        <w:t>ft</w:t>
+      </w:r>
+      <w:proofErr w:type="spellEnd"/>
+      <w:r>
+        <w:rPr>
+          <w:rFonts w:eastAsiaTheme="minorEastAsia"/>
+        </w:rPr>
+        <w:t>/s</w:t>
+      </w:r>
+      <w:r>
+        <w:rPr>
+          <w:rFonts w:eastAsiaTheme="minorEastAsia"/>
+          <w:vertAlign w:val="superscript"/>
+        </w:rPr>
+        <w:t>2</w:t>
+      </w:r>
+      <w:r>
+        <w:rPr>
+          <w:rFonts w:eastAsiaTheme="minorEastAsia"/>
+        </w:rPr>
+        <w:t>, a</w:t>
+      </w:r>
+      <w:r>
+        <w:rPr>
+          <w:rFonts w:eastAsiaTheme="minorEastAsia"/>
+          <w:vertAlign w:val="subscript"/>
+        </w:rPr>
+        <w:t>y</w:t>
+      </w:r>
+      <w:r>
+        <w:rPr>
+          <w:rFonts w:eastAsiaTheme="minorEastAsia"/>
+        </w:rPr>
+        <w:t xml:space="preserve"> = 3.39 </w:t>
+      </w:r>
+      <w:proofErr w:type="spellStart"/>
+      <w:r>
+        <w:rPr>
+          <w:rFonts w:eastAsiaTheme="minorEastAsia"/>
+        </w:rPr>
+        <w:t>ft</w:t>
+      </w:r>
+      <w:proofErr w:type="spellEnd"/>
+      <w:r>
+        <w:rPr>
+          <w:rFonts w:eastAsiaTheme="minorEastAsia"/>
+        </w:rPr>
+        <w:t>/s</w:t>
+      </w:r>
+      <w:r>
+        <w:rPr>
+          <w:rFonts w:eastAsiaTheme="minorEastAsia"/>
+          <w:vertAlign w:val="superscript"/>
+        </w:rPr>
+        <w:t>2</w:t>
+      </w:r>
       <w:r>
         <w:t>)</w:t>
       </w:r>
     </w:p>
     <w:p>
       <w:r>
-        <w:t>Problem 11.</w:t>
-      </w:r>
-      <w:r>
-        <w:t>6</w:t>
+        <w:t>Problem 11</w:t>
+      </w:r>
+      <w:r>
+        <w:t>.6</w:t>
       </w:r>
     </w:p>
     <w:p>
       <w:r>
-        <w:t xml:space="preserve">A flywheel with a diameter of 2 ft and a weight of 60 </w:t>
-      </w:r>
-      <w:proofErr w:type="spellStart"/>
-      <w:r>
-        <w:t>lbs</w:t>
-      </w:r>
-      <w:proofErr w:type="spellEnd"/>
-      <w:r>
-        <w:t xml:space="preserve"> is rotating at a rate of 600 rpm. A brake applies a friction force to the outer rim of the flywheel, bringing it to a stop is 1.5 seconds. Based on this information, what was the average friction force applied by the brake over this time?</w:t>
+        <w:t>The piston in a piston and crank mechanism has the velocity and acceleration shown below. Based on this information, determine the current angular velocity and angular acceleration for the crank using relative motion analysis.</w:t>
       </w:r>
     </w:p>
     <w:p>
@@ -574,9 +976,9 @@
           <w:noProof/>
         </w:rPr>
         <w:drawing>
-          <wp:inline distT="0" distB="0" distL="0" distR="0" wp14:anchorId="566E988F" wp14:editId="6BDF7705">
-            <wp:extent cx="1949380" cy="1828800"/>
-            <wp:effectExtent l="0" t="0" r="0" b="0"/>
+          <wp:inline distT="0" distB="0" distL="0" distR="0" wp14:anchorId="140CC74B" wp14:editId="49463E1F">
+            <wp:extent cx="2102308" cy="2392680"/>
+            <wp:effectExtent l="0" t="0" r="0" b="7620"/>
             <wp:docPr id="2" name="Picture 2"/>
             <wp:cNvGraphicFramePr>
               <a:graphicFrameLocks xmlns:a="http://schemas.openxmlformats.org/drawingml/2006/main" noChangeAspect="1"/>
@@ -585,11 +987,11 @@
               <a:graphicData uri="http://schemas.openxmlformats.org/drawingml/2006/picture">
                 <pic:pic xmlns:pic="http://schemas.openxmlformats.org/drawingml/2006/picture">
                   <pic:nvPicPr>
-                    <pic:cNvPr id="2" name="FDCA764.tmp"/>
+                    <pic:cNvPr id="4" name="8F47301.tmp"/>
                     <pic:cNvPicPr/>
                   </pic:nvPicPr>
                   <pic:blipFill>
-                    <a:blip r:embed="rId10" cstate="print">
+                    <a:blip r:embed="rId7" cstate="print">
                       <a:extLst>
                         <a:ext uri="{28A0092B-C50C-407E-A947-70E740481C1C}">
                           <a14:useLocalDpi xmlns:a14="http://schemas.microsoft.com/office/drawing/2010/main" val="0"/>
@@ -603,7 +1005,7 @@
                   <pic:spPr>
                     <a:xfrm>
                       <a:off x="0" y="0"/>
-                      <a:ext cx="1952445" cy="1831675"/>
+                      <a:ext cx="2121818" cy="2414885"/>
                     </a:xfrm>
                     <a:prstGeom prst="rect">
                       <a:avLst/>
@@ -621,190 +1023,11 @@
         <w:t xml:space="preserve">(Solution: </w:t>
       </w:r>
       <m:oMath>
-        <m:sSub>
-          <m:sSubPr>
-            <m:ctrlPr>
-              <w:rPr>
-                <w:rFonts w:ascii="Cambria Math" w:hAnsi="Cambria Math"/>
-                <w:i/>
-              </w:rPr>
-            </m:ctrlPr>
-          </m:sSubPr>
-          <m:e>
-            <m:r>
-              <w:rPr>
-                <w:rFonts w:ascii="Cambria Math" w:hAnsi="Cambria Math"/>
-              </w:rPr>
-              <m:t>F</m:t>
-            </m:r>
-          </m:e>
-          <m:sub>
-            <m:r>
-              <w:rPr>
-                <w:rFonts w:ascii="Cambria Math" w:hAnsi="Cambria Math"/>
-              </w:rPr>
-              <m:t>brake</m:t>
-            </m:r>
-          </m:sub>
-        </m:sSub>
         <m:r>
           <w:rPr>
             <w:rFonts w:ascii="Cambria Math" w:hAnsi="Cambria Math"/>
           </w:rPr>
-          <m:t>=39.01 lbs</m:t>
-        </m:r>
-      </m:oMath>
-      <w:r>
-        <w:t>)</w:t>
-      </w:r>
-    </w:p>
-    <w:p/>
-    <w:p/>
-    <w:p/>
-    <w:p>
-      <w:r>
-        <w:lastRenderedPageBreak/>
-        <w:t>Problem 11</w:t>
-      </w:r>
-      <w:r>
-        <w:t>.7</w:t>
-      </w:r>
-      <w:bookmarkStart w:id="0" w:name="_GoBack"/>
-      <w:bookmarkEnd w:id="0"/>
-    </w:p>
-    <w:p>
-      <w:r>
-        <w:t>A ring shaped space station can be approximated as a thin ring 60 meters in diameter with a mass of 500,000 kg. Centrifugal acceleration of the spinning station will be used to simulate gravity.</w:t>
-      </w:r>
-    </w:p>
-    <w:p>
-      <w:pPr>
-        <w:pStyle w:val="ListParagraph"/>
-        <w:numPr>
-          <w:ilvl w:val="0"/>
-          <w:numId w:val="6"/>
-        </w:numPr>
-      </w:pPr>
-      <w:r>
-        <w:t>To simulate the 9.81 m/s</w:t>
-      </w:r>
-      <w:r>
-        <w:rPr>
-          <w:vertAlign w:val="superscript"/>
-        </w:rPr>
-        <w:t>2</w:t>
-      </w:r>
-      <w:r>
-        <w:t xml:space="preserve"> of earth, how fast will the station need to be spinning.</w:t>
-      </w:r>
-    </w:p>
-    <w:p>
-      <w:pPr>
-        <w:pStyle w:val="ListParagraph"/>
-        <w:numPr>
-          <w:ilvl w:val="0"/>
-          <w:numId w:val="6"/>
-        </w:numPr>
-      </w:pPr>
-      <w:r>
-        <w:t xml:space="preserve">If two thrusters each capable of exerting 10 </w:t>
-      </w:r>
-      <w:proofErr w:type="spellStart"/>
-      <w:r>
-        <w:t>kN</w:t>
-      </w:r>
-      <w:proofErr w:type="spellEnd"/>
-      <w:r>
-        <w:t xml:space="preserve"> of force will be used to get the station up to this speed, how long will we need to run the thrusters?</w:t>
-      </w:r>
-    </w:p>
-    <w:p>
-      <w:pPr>
-        <w:jc w:val="center"/>
-      </w:pPr>
-      <w:r>
-        <w:rPr>
-          <w:noProof/>
-        </w:rPr>
-        <w:drawing>
-          <wp:inline distT="0" distB="0" distL="0" distR="0" wp14:anchorId="76E5E92F" wp14:editId="6D2F9F57">
-            <wp:extent cx="5943600" cy="2454275"/>
-            <wp:effectExtent l="0" t="0" r="0" b="3175"/>
-            <wp:docPr id="8" name="Picture 8"/>
-            <wp:cNvGraphicFramePr>
-              <a:graphicFrameLocks xmlns:a="http://schemas.openxmlformats.org/drawingml/2006/main" noChangeAspect="1"/>
-            </wp:cNvGraphicFramePr>
-            <a:graphic xmlns:a="http://schemas.openxmlformats.org/drawingml/2006/main">
-              <a:graphicData uri="http://schemas.openxmlformats.org/drawingml/2006/picture">
-                <pic:pic xmlns:pic="http://schemas.openxmlformats.org/drawingml/2006/picture">
-                  <pic:nvPicPr>
-                    <pic:cNvPr id="4" name="4A44D1A.tmp"/>
-                    <pic:cNvPicPr/>
-                  </pic:nvPicPr>
-                  <pic:blipFill>
-                    <a:blip r:embed="rId11">
-                      <a:extLst>
-                        <a:ext uri="{28A0092B-C50C-407E-A947-70E740481C1C}">
-                          <a14:useLocalDpi xmlns:a14="http://schemas.microsoft.com/office/drawing/2010/main" val="0"/>
-                        </a:ext>
-                      </a:extLst>
-                    </a:blip>
-                    <a:stretch>
-                      <a:fillRect/>
-                    </a:stretch>
-                  </pic:blipFill>
-                  <pic:spPr>
-                    <a:xfrm>
-                      <a:off x="0" y="0"/>
-                      <a:ext cx="5943600" cy="2454275"/>
-                    </a:xfrm>
-                    <a:prstGeom prst="rect">
-                      <a:avLst/>
-                    </a:prstGeom>
-                  </pic:spPr>
-                </pic:pic>
-              </a:graphicData>
-            </a:graphic>
-          </wp:inline>
-        </w:drawing>
-      </w:r>
-    </w:p>
-    <w:p>
-      <w:r>
-        <w:t xml:space="preserve"> (Solution:</w:t>
-      </w:r>
-      <m:oMath>
-        <m:sSub>
-          <m:sSubPr>
-            <m:ctrlPr>
-              <w:rPr>
-                <w:rFonts w:ascii="Cambria Math" w:hAnsi="Cambria Math"/>
-                <w:i/>
-              </w:rPr>
-            </m:ctrlPr>
-          </m:sSubPr>
-          <m:e>
-            <m:r>
-              <w:rPr>
-                <w:rFonts w:ascii="Cambria Math" w:hAnsi="Cambria Math"/>
-              </w:rPr>
-              <m:t>ω</m:t>
-            </m:r>
-          </m:e>
-          <m:sub>
-            <m:r>
-              <w:rPr>
-                <w:rFonts w:ascii="Cambria Math" w:hAnsi="Cambria Math"/>
-              </w:rPr>
-              <m:t>f</m:t>
-            </m:r>
-          </m:sub>
-        </m:sSub>
-        <m:r>
-          <w:rPr>
-            <w:rFonts w:ascii="Cambria Math" w:hAnsi="Cambria Math"/>
-          </w:rPr>
-          <m:t>=.571</m:t>
+          <m:t>ω=13.33</m:t>
         </m:r>
         <m:f>
           <m:fPr>
@@ -832,43 +1055,79 @@
             </m:r>
           </m:den>
         </m:f>
+      </m:oMath>
+      <w:r>
+        <w:rPr>
+          <w:rFonts w:eastAsiaTheme="minorEastAsia"/>
+        </w:rPr>
+        <w:t xml:space="preserve"> clockwise</w:t>
+      </w:r>
+      <w:proofErr w:type="gramStart"/>
+      <w:r>
+        <w:rPr>
+          <w:rFonts w:eastAsiaTheme="minorEastAsia"/>
+        </w:rPr>
+        <w:t xml:space="preserve">, </w:t>
+      </w:r>
+      <w:proofErr w:type="gramEnd"/>
+      <m:oMath>
         <m:r>
           <w:rPr>
-            <w:rFonts w:ascii="Cambria Math" w:hAnsi="Cambria Math"/>
+            <w:rFonts w:ascii="Cambria Math" w:eastAsiaTheme="minorEastAsia" w:hAnsi="Cambria Math"/>
           </w:rPr>
-          <m:t xml:space="preserve">, </m:t>
+          <m:t>α=100.16</m:t>
         </m:r>
-        <m:sSub>
-          <m:sSubPr>
+        <m:f>
+          <m:fPr>
             <m:ctrlPr>
               <w:rPr>
-                <w:rFonts w:ascii="Cambria Math" w:hAnsi="Cambria Math"/>
+                <w:rFonts w:ascii="Cambria Math" w:eastAsiaTheme="minorEastAsia" w:hAnsi="Cambria Math"/>
                 <w:i/>
               </w:rPr>
             </m:ctrlPr>
-          </m:sSubPr>
-          <m:e>
+          </m:fPr>
+          <m:num>
             <m:r>
               <w:rPr>
-                <w:rFonts w:ascii="Cambria Math" w:hAnsi="Cambria Math"/>
-              </w:rPr>
-              <m:t>t</m:t>
+                <w:rFonts w:ascii="Cambria Math" w:eastAsiaTheme="minorEastAsia" w:hAnsi="Cambria Math"/>
+              </w:rPr>
+              <m:t>rad</m:t>
             </m:r>
-          </m:e>
-          <m:sub>
-            <m:r>
-              <w:rPr>
-                <w:rFonts w:ascii="Cambria Math" w:hAnsi="Cambria Math"/>
-              </w:rPr>
-              <m:t>thrust</m:t>
-            </m:r>
-          </m:sub>
-        </m:sSub>
+          </m:num>
+          <m:den>
+            <m:sSup>
+              <m:sSupPr>
+                <m:ctrlPr>
+                  <w:rPr>
+                    <w:rFonts w:ascii="Cambria Math" w:eastAsiaTheme="minorEastAsia" w:hAnsi="Cambria Math"/>
+                    <w:i/>
+                  </w:rPr>
+                </m:ctrlPr>
+              </m:sSupPr>
+              <m:e>
+                <m:r>
+                  <w:rPr>
+                    <w:rFonts w:ascii="Cambria Math" w:eastAsiaTheme="minorEastAsia" w:hAnsi="Cambria Math"/>
+                  </w:rPr>
+                  <m:t>s</m:t>
+                </m:r>
+              </m:e>
+              <m:sup>
+                <m:r>
+                  <w:rPr>
+                    <w:rFonts w:ascii="Cambria Math" w:eastAsiaTheme="minorEastAsia" w:hAnsi="Cambria Math"/>
+                  </w:rPr>
+                  <m:t>2</m:t>
+                </m:r>
+              </m:sup>
+            </m:sSup>
+          </m:den>
+        </m:f>
         <m:r>
           <w:rPr>
-            <w:rFonts w:ascii="Cambria Math" w:hAnsi="Cambria Math"/>
+            <w:rFonts w:ascii="Cambria Math" w:eastAsiaTheme="minorEastAsia" w:hAnsi="Cambria Math"/>
           </w:rPr>
-          <m:t>=428.25 s</m:t>
+          <m:t xml:space="preserve"> clockwise</m:t>
         </m:r>
       </m:oMath>
       <w:r>
@@ -887,7 +1146,7 @@
 </file>
 
 <file path=word/numbering.xml><?xml version="1.0" encoding="utf-8"?>
-<w:numbering xmlns:wpc="http://schemas.microsoft.com/office/word/2010/wordprocessingCanvas" xmlns:cx="http://schemas.microsoft.com/office/drawing/2014/chartex" xmlns:cx1="http://schemas.microsoft.com/office/drawing/2015/9/8/chartex" xmlns:cx2="http://schemas.microsoft.com/office/drawing/2015/10/21/chartex" xmlns:cx3="http://schemas.microsoft.com/office/drawing/2016/5/9/chartex" xmlns:cx4="http://schemas.microsoft.com/office/drawing/2016/5/10/chartex" xmlns:cx5="http://schemas.microsoft.com/office/drawing/2016/5/11/chartex" xmlns:cx6="http://schemas.microsoft.com/office/drawing/2016/5/12/chartex" xmlns:cx7="http://schemas.microsoft.com/office/drawing/2016/5/13/chartex" xmlns:cx8="http://schemas.microsoft.com/office/drawing/2016/5/14/chartex" xmlns:mc="http://schemas.openxmlformats.org/markup-compatibility/2006" xmlns:aink="http://schemas.microsoft.com/office/drawing/2016/ink" xmlns:am3d="http://schemas.microsoft.com/office/drawing/2017/model3d" xmlns:o="urn:schemas-microsoft-com:office:office" xmlns:r="http://schemas.openxmlformats.org/officeDocument/2006/relationships" xmlns:m="http://schemas.openxmlformats.org/officeDocument/2006/math" xmlns:v="urn:schemas-microsoft-com:vml" xmlns:wp14="http://schemas.microsoft.com/office/word/2010/wordprocessingDrawing" xmlns:wp="http://schemas.openxmlformats.org/drawingml/2006/wordprocessingDrawing" xmlns:w10="urn:schemas-microsoft-com:office:word" xmlns:w="http://schemas.openxmlformats.org/wordprocessingml/2006/main" xmlns:w14="http://schemas.microsoft.com/office/word/2010/wordml" xmlns:w15="http://schemas.microsoft.com/office/word/2012/wordml" xmlns:w16cid="http://schemas.microsoft.com/office/word/2016/wordml/cid" xmlns:w16se="http://schemas.microsoft.com/office/word/2015/wordml/symex" xmlns:wpg="http://schemas.microsoft.com/office/word/2010/wordprocessingGroup" xmlns:wpi="http://schemas.microsoft.com/office/word/2010/wordprocessingInk" xmlns:wne="http://schemas.microsoft.com/office/word/2006/wordml" xmlns:wps="http://schemas.microsoft.com/office/word/2010/wordprocessingShape" mc:Ignorable="w14 w15 w16se w16cid wp14">
+<w:numbering xmlns:wpc="http://schemas.microsoft.com/office/word/2010/wordprocessingCanvas" xmlns:cx="http://schemas.microsoft.com/office/drawing/2014/chartex" xmlns:cx1="http://schemas.microsoft.com/office/drawing/2015/9/8/chartex" xmlns:mc="http://schemas.openxmlformats.org/markup-compatibility/2006" xmlns:o="urn:schemas-microsoft-com:office:office" xmlns:r="http://schemas.openxmlformats.org/officeDocument/2006/relationships" xmlns:m="http://schemas.openxmlformats.org/officeDocument/2006/math" xmlns:v="urn:schemas-microsoft-com:vml" xmlns:wp14="http://schemas.microsoft.com/office/word/2010/wordprocessingDrawing" xmlns:wp="http://schemas.openxmlformats.org/drawingml/2006/wordprocessingDrawing" xmlns:w10="urn:schemas-microsoft-com:office:word" xmlns:w="http://schemas.openxmlformats.org/wordprocessingml/2006/main" xmlns:w14="http://schemas.microsoft.com/office/word/2010/wordml" xmlns:w15="http://schemas.microsoft.com/office/word/2012/wordml" xmlns:w16se="http://schemas.microsoft.com/office/word/2015/wordml/symex" xmlns:wpg="http://schemas.microsoft.com/office/word/2010/wordprocessingGroup" xmlns:wpi="http://schemas.microsoft.com/office/word/2010/wordprocessingInk" xmlns:wne="http://schemas.microsoft.com/office/word/2006/wordml" xmlns:wps="http://schemas.microsoft.com/office/word/2010/wordprocessingShape" mc:Ignorable="w14 w15 w16se wp14">
   <w:abstractNum w:abstractNumId="0" w15:restartNumberingAfterBreak="0">
     <w:nsid w:val="01AA039C"/>
     <w:multiLevelType w:val="hybridMultilevel"/>
@@ -978,6 +1237,92 @@
     </w:lvl>
   </w:abstractNum>
   <w:abstractNum w:abstractNumId="1" w15:restartNumberingAfterBreak="0">
+    <w:nsid w:val="0B340B0B"/>
+    <w:multiLevelType w:val="hybridMultilevel"/>
+    <w:tmpl w:val="B9CC502C"/>
+    <w:lvl w:ilvl="0" w:tplc="0409000F">
+      <w:start w:val="1"/>
+      <w:numFmt w:val="decimal"/>
+      <w:lvlText w:val="%1."/>
+      <w:lvlJc w:val="left"/>
+      <w:pPr>
+        <w:ind w:left="720" w:hanging="360"/>
+      </w:pPr>
+    </w:lvl>
+    <w:lvl w:ilvl="1" w:tplc="04090019" w:tentative="1">
+      <w:start w:val="1"/>
+      <w:numFmt w:val="lowerLetter"/>
+      <w:lvlText w:val="%2."/>
+      <w:lvlJc w:val="left"/>
+      <w:pPr>
+        <w:ind w:left="1440" w:hanging="360"/>
+      </w:pPr>
+    </w:lvl>
+    <w:lvl w:ilvl="2" w:tplc="0409001B" w:tentative="1">
+      <w:start w:val="1"/>
+      <w:numFmt w:val="lowerRoman"/>
+      <w:lvlText w:val="%3."/>
+      <w:lvlJc w:val="right"/>
+      <w:pPr>
+        <w:ind w:left="2160" w:hanging="180"/>
+      </w:pPr>
+    </w:lvl>
+    <w:lvl w:ilvl="3" w:tplc="0409000F" w:tentative="1">
+      <w:start w:val="1"/>
+      <w:numFmt w:val="decimal"/>
+      <w:lvlText w:val="%4."/>
+      <w:lvlJc w:val="left"/>
+      <w:pPr>
+        <w:ind w:left="2880" w:hanging="360"/>
+      </w:pPr>
+    </w:lvl>
+    <w:lvl w:ilvl="4" w:tplc="04090019" w:tentative="1">
+      <w:start w:val="1"/>
+      <w:numFmt w:val="lowerLetter"/>
+      <w:lvlText w:val="%5."/>
+      <w:lvlJc w:val="left"/>
+      <w:pPr>
+        <w:ind w:left="3600" w:hanging="360"/>
+      </w:pPr>
+    </w:lvl>
+    <w:lvl w:ilvl="5" w:tplc="0409001B" w:tentative="1">
+      <w:start w:val="1"/>
+      <w:numFmt w:val="lowerRoman"/>
+      <w:lvlText w:val="%6."/>
+      <w:lvlJc w:val="right"/>
+      <w:pPr>
+        <w:ind w:left="4320" w:hanging="180"/>
+      </w:pPr>
+    </w:lvl>
+    <w:lvl w:ilvl="6" w:tplc="0409000F" w:tentative="1">
+      <w:start w:val="1"/>
+      <w:numFmt w:val="decimal"/>
+      <w:lvlText w:val="%7."/>
+      <w:lvlJc w:val="left"/>
+      <w:pPr>
+        <w:ind w:left="5040" w:hanging="360"/>
+      </w:pPr>
+    </w:lvl>
+    <w:lvl w:ilvl="7" w:tplc="04090019" w:tentative="1">
+      <w:start w:val="1"/>
+      <w:numFmt w:val="lowerLetter"/>
+      <w:lvlText w:val="%8."/>
+      <w:lvlJc w:val="left"/>
+      <w:pPr>
+        <w:ind w:left="5760" w:hanging="360"/>
+      </w:pPr>
+    </w:lvl>
+    <w:lvl w:ilvl="8" w:tplc="0409001B" w:tentative="1">
+      <w:start w:val="1"/>
+      <w:numFmt w:val="lowerRoman"/>
+      <w:lvlText w:val="%9."/>
+      <w:lvlJc w:val="right"/>
+      <w:pPr>
+        <w:ind w:left="6480" w:hanging="180"/>
+      </w:pPr>
+    </w:lvl>
+  </w:abstractNum>
+  <w:abstractNum w:abstractNumId="2" w15:restartNumberingAfterBreak="0">
     <w:nsid w:val="0D5E7A08"/>
     <w:multiLevelType w:val="hybridMultilevel"/>
     <w:tmpl w:val="C0CABEC2"/>
@@ -1089,21 +1434,18 @@
       </w:rPr>
     </w:lvl>
   </w:abstractNum>
-  <w:abstractNum w:abstractNumId="2" w15:restartNumberingAfterBreak="0">
-    <w:nsid w:val="364B184C"/>
+  <w:abstractNum w:abstractNumId="3" w15:restartNumberingAfterBreak="0">
+    <w:nsid w:val="1B3A39C8"/>
     <w:multiLevelType w:val="hybridMultilevel"/>
-    <w:tmpl w:val="4240FABC"/>
-    <w:lvl w:ilvl="0" w:tplc="04090017">
-      <w:start w:val="1"/>
-      <w:numFmt w:val="lowerLetter"/>
-      <w:lvlText w:val="%1)"/>
-      <w:lvlJc w:val="left"/>
-      <w:pPr>
-        <w:ind w:left="720" w:hanging="360"/>
-      </w:pPr>
-      <w:rPr>
-        <w:rFonts w:hint="default"/>
-      </w:rPr>
+    <w:tmpl w:val="C89A5EBE"/>
+    <w:lvl w:ilvl="0" w:tplc="0409000F">
+      <w:start w:val="1"/>
+      <w:numFmt w:val="decimal"/>
+      <w:lvlText w:val="%1."/>
+      <w:lvlJc w:val="left"/>
+      <w:pPr>
+        <w:ind w:left="360" w:hanging="360"/>
+      </w:pPr>
     </w:lvl>
     <w:lvl w:ilvl="1" w:tplc="04090019" w:tentative="1">
       <w:start w:val="1"/>
@@ -1111,7 +1453,7 @@
       <w:lvlText w:val="%2."/>
       <w:lvlJc w:val="left"/>
       <w:pPr>
-        <w:ind w:left="1440" w:hanging="360"/>
+        <w:ind w:left="1080" w:hanging="360"/>
       </w:pPr>
     </w:lvl>
     <w:lvl w:ilvl="2" w:tplc="0409001B" w:tentative="1">
@@ -1120,7 +1462,7 @@
       <w:lvlText w:val="%3."/>
       <w:lvlJc w:val="right"/>
       <w:pPr>
-        <w:ind w:left="2160" w:hanging="180"/>
+        <w:ind w:left="1800" w:hanging="180"/>
       </w:pPr>
     </w:lvl>
     <w:lvl w:ilvl="3" w:tplc="0409000F" w:tentative="1">
@@ -1129,7 +1471,7 @@
       <w:lvlText w:val="%4."/>
       <w:lvlJc w:val="left"/>
       <w:pPr>
-        <w:ind w:left="2880" w:hanging="360"/>
+        <w:ind w:left="2520" w:hanging="360"/>
       </w:pPr>
     </w:lvl>
     <w:lvl w:ilvl="4" w:tplc="04090019" w:tentative="1">
@@ -1138,7 +1480,7 @@
       <w:lvlText w:val="%5."/>
       <w:lvlJc w:val="left"/>
       <w:pPr>
-        <w:ind w:left="3600" w:hanging="360"/>
+        <w:ind w:left="3240" w:hanging="360"/>
       </w:pPr>
     </w:lvl>
     <w:lvl w:ilvl="5" w:tplc="0409001B" w:tentative="1">
@@ -1147,7 +1489,7 @@
       <w:lvlText w:val="%6."/>
       <w:lvlJc w:val="right"/>
       <w:pPr>
-        <w:ind w:left="4320" w:hanging="180"/>
+        <w:ind w:left="3960" w:hanging="180"/>
       </w:pPr>
     </w:lvl>
     <w:lvl w:ilvl="6" w:tplc="0409000F" w:tentative="1">
@@ -1156,7 +1498,7 @@
       <w:lvlText w:val="%7."/>
       <w:lvlJc w:val="left"/>
       <w:pPr>
-        <w:ind w:left="5040" w:hanging="360"/>
+        <w:ind w:left="4680" w:hanging="360"/>
       </w:pPr>
     </w:lvl>
     <w:lvl w:ilvl="7" w:tplc="04090019" w:tentative="1">
@@ -1165,7 +1507,7 @@
       <w:lvlText w:val="%8."/>
       <w:lvlJc w:val="left"/>
       <w:pPr>
-        <w:ind w:left="5760" w:hanging="360"/>
+        <w:ind w:left="5400" w:hanging="360"/>
       </w:pPr>
     </w:lvl>
     <w:lvl w:ilvl="8" w:tplc="0409001B" w:tentative="1">
@@ -1174,21 +1516,134 @@
       <w:lvlText w:val="%9."/>
       <w:lvlJc w:val="right"/>
       <w:pPr>
-        <w:ind w:left="6480" w:hanging="180"/>
+        <w:ind w:left="6120" w:hanging="180"/>
       </w:pPr>
     </w:lvl>
   </w:abstractNum>
-  <w:abstractNum w:abstractNumId="3" w15:restartNumberingAfterBreak="0">
-    <w:nsid w:val="38F26C3B"/>
+  <w:abstractNum w:abstractNumId="4" w15:restartNumberingAfterBreak="0">
+    <w:nsid w:val="1C0E0A77"/>
     <w:multiLevelType w:val="hybridMultilevel"/>
-    <w:tmpl w:val="9F725CB8"/>
-    <w:lvl w:ilvl="0" w:tplc="04090017">
+    <w:tmpl w:val="3E42B522"/>
+    <w:lvl w:ilvl="0" w:tplc="04090001">
+      <w:start w:val="1"/>
+      <w:numFmt w:val="bullet"/>
+      <w:lvlText w:val=""/>
+      <w:lvlJc w:val="left"/>
+      <w:pPr>
+        <w:ind w:left="720" w:hanging="360"/>
+      </w:pPr>
+      <w:rPr>
+        <w:rFonts w:ascii="Symbol" w:hAnsi="Symbol" w:hint="default"/>
+      </w:rPr>
+    </w:lvl>
+    <w:lvl w:ilvl="1" w:tplc="04090003" w:tentative="1">
+      <w:start w:val="1"/>
+      <w:numFmt w:val="bullet"/>
+      <w:lvlText w:val="o"/>
+      <w:lvlJc w:val="left"/>
+      <w:pPr>
+        <w:ind w:left="1440" w:hanging="360"/>
+      </w:pPr>
+      <w:rPr>
+        <w:rFonts w:ascii="Courier New" w:hAnsi="Courier New" w:cs="Courier New" w:hint="default"/>
+      </w:rPr>
+    </w:lvl>
+    <w:lvl w:ilvl="2" w:tplc="04090005" w:tentative="1">
+      <w:start w:val="1"/>
+      <w:numFmt w:val="bullet"/>
+      <w:lvlText w:val=""/>
+      <w:lvlJc w:val="left"/>
+      <w:pPr>
+        <w:ind w:left="2160" w:hanging="360"/>
+      </w:pPr>
+      <w:rPr>
+        <w:rFonts w:ascii="Wingdings" w:hAnsi="Wingdings" w:hint="default"/>
+      </w:rPr>
+    </w:lvl>
+    <w:lvl w:ilvl="3" w:tplc="04090001" w:tentative="1">
+      <w:start w:val="1"/>
+      <w:numFmt w:val="bullet"/>
+      <w:lvlText w:val=""/>
+      <w:lvlJc w:val="left"/>
+      <w:pPr>
+        <w:ind w:left="2880" w:hanging="360"/>
+      </w:pPr>
+      <w:rPr>
+        <w:rFonts w:ascii="Symbol" w:hAnsi="Symbol" w:hint="default"/>
+      </w:rPr>
+    </w:lvl>
+    <w:lvl w:ilvl="4" w:tplc="04090003" w:tentative="1">
+      <w:start w:val="1"/>
+      <w:numFmt w:val="bullet"/>
+      <w:lvlText w:val="o"/>
+      <w:lvlJc w:val="left"/>
+      <w:pPr>
+        <w:ind w:left="3600" w:hanging="360"/>
+      </w:pPr>
+      <w:rPr>
+        <w:rFonts w:ascii="Courier New" w:hAnsi="Courier New" w:cs="Courier New" w:hint="default"/>
+      </w:rPr>
+    </w:lvl>
+    <w:lvl w:ilvl="5" w:tplc="04090005" w:tentative="1">
+      <w:start w:val="1"/>
+      <w:numFmt w:val="bullet"/>
+      <w:lvlText w:val=""/>
+      <w:lvlJc w:val="left"/>
+      <w:pPr>
+        <w:ind w:left="4320" w:hanging="360"/>
+      </w:pPr>
+      <w:rPr>
+        <w:rFonts w:ascii="Wingdings" w:hAnsi="Wingdings" w:hint="default"/>
+      </w:rPr>
+    </w:lvl>
+    <w:lvl w:ilvl="6" w:tplc="04090001" w:tentative="1">
+      <w:start w:val="1"/>
+      <w:numFmt w:val="bullet"/>
+      <w:lvlText w:val=""/>
+      <w:lvlJc w:val="left"/>
+      <w:pPr>
+        <w:ind w:left="5040" w:hanging="360"/>
+      </w:pPr>
+      <w:rPr>
+        <w:rFonts w:ascii="Symbol" w:hAnsi="Symbol" w:hint="default"/>
+      </w:rPr>
+    </w:lvl>
+    <w:lvl w:ilvl="7" w:tplc="04090003" w:tentative="1">
+      <w:start w:val="1"/>
+      <w:numFmt w:val="bullet"/>
+      <w:lvlText w:val="o"/>
+      <w:lvlJc w:val="left"/>
+      <w:pPr>
+        <w:ind w:left="5760" w:hanging="360"/>
+      </w:pPr>
+      <w:rPr>
+        <w:rFonts w:ascii="Courier New" w:hAnsi="Courier New" w:cs="Courier New" w:hint="default"/>
+      </w:rPr>
+    </w:lvl>
+    <w:lvl w:ilvl="8" w:tplc="04090005" w:tentative="1">
+      <w:start w:val="1"/>
+      <w:numFmt w:val="bullet"/>
+      <w:lvlText w:val=""/>
+      <w:lvlJc w:val="left"/>
+      <w:pPr>
+        <w:ind w:left="6480" w:hanging="360"/>
+      </w:pPr>
+      <w:rPr>
+        <w:rFonts w:ascii="Wingdings" w:hAnsi="Wingdings" w:hint="default"/>
+      </w:rPr>
+    </w:lvl>
+  </w:abstractNum>
+  <w:abstractNum w:abstractNumId="5" w15:restartNumberingAfterBreak="0">
+    <w:nsid w:val="3C8C7A8D"/>
+    <w:multiLevelType w:val="hybridMultilevel"/>
+    <w:tmpl w:val="8F9861BA"/>
+    <w:lvl w:ilvl="0" w:tplc="55702BDA">
       <w:start w:val="1"/>
       <w:numFmt w:val="lowerLetter"/>
       <w:lvlText w:val="%1)"/>
       <w:lvlJc w:val="left"/>
       <w:pPr>
-        <w:ind w:left="720" w:hanging="360"/>
+        <w:ind w:left="1080" w:hanging="360"/>
       </w:pPr>
       <w:rPr>
         <w:rFonts w:hint="default"/>
@@ -1200,7 +1655,7 @@
       <w:lvlText w:val="%2."/>
       <w:lvlJc w:val="left"/>
       <w:pPr>
-        <w:ind w:left="1440" w:hanging="360"/>
+        <w:ind w:left="1800" w:hanging="360"/>
       </w:pPr>
     </w:lvl>
     <w:lvl w:ilvl="2" w:tplc="0409001B" w:tentative="1">
@@ -1209,7 +1664,7 @@
       <w:lvlText w:val="%3."/>
       <w:lvlJc w:val="right"/>
       <w:pPr>
-        <w:ind w:left="2160" w:hanging="180"/>
+        <w:ind w:left="2520" w:hanging="180"/>
       </w:pPr>
     </w:lvl>
     <w:lvl w:ilvl="3" w:tplc="0409000F" w:tentative="1">
@@ -1218,7 +1673,7 @@
       <w:lvlText w:val="%4."/>
       <w:lvlJc w:val="left"/>
       <w:pPr>
-        <w:ind w:left="2880" w:hanging="360"/>
+        <w:ind w:left="3240" w:hanging="360"/>
       </w:pPr>
     </w:lvl>
     <w:lvl w:ilvl="4" w:tplc="04090019" w:tentative="1">
@@ -1227,7 +1682,7 @@
       <w:lvlText w:val="%5."/>
       <w:lvlJc w:val="left"/>
       <w:pPr>
-        <w:ind w:left="3600" w:hanging="360"/>
+        <w:ind w:left="3960" w:hanging="360"/>
       </w:pPr>
     </w:lvl>
     <w:lvl w:ilvl="5" w:tplc="0409001B" w:tentative="1">
@@ -1236,7 +1691,7 @@
       <w:lvlText w:val="%6."/>
       <w:lvlJc w:val="right"/>
       <w:pPr>
-        <w:ind w:left="4320" w:hanging="180"/>
+        <w:ind w:left="4680" w:hanging="180"/>
       </w:pPr>
     </w:lvl>
     <w:lvl w:ilvl="6" w:tplc="0409000F" w:tentative="1">
@@ -1245,7 +1700,7 @@
       <w:lvlText w:val="%7."/>
       <w:lvlJc w:val="left"/>
       <w:pPr>
-        <w:ind w:left="5040" w:hanging="360"/>
+        <w:ind w:left="5400" w:hanging="360"/>
       </w:pPr>
     </w:lvl>
     <w:lvl w:ilvl="7" w:tplc="04090019" w:tentative="1">
@@ -1254,7 +1709,7 @@
       <w:lvlText w:val="%8."/>
       <w:lvlJc w:val="left"/>
       <w:pPr>
-        <w:ind w:left="5760" w:hanging="360"/>
+        <w:ind w:left="6120" w:hanging="360"/>
       </w:pPr>
     </w:lvl>
     <w:lvl w:ilvl="8" w:tplc="0409001B" w:tentative="1">
@@ -1263,25 +1718,22 @@
       <w:lvlText w:val="%9."/>
       <w:lvlJc w:val="right"/>
       <w:pPr>
-        <w:ind w:left="6480" w:hanging="180"/>
+        <w:ind w:left="6840" w:hanging="180"/>
       </w:pPr>
     </w:lvl>
   </w:abstractNum>
-  <w:abstractNum w:abstractNumId="4" w15:restartNumberingAfterBreak="0">
-    <w:nsid w:val="5889394D"/>
+  <w:abstractNum w:abstractNumId="6" w15:restartNumberingAfterBreak="0">
+    <w:nsid w:val="7AD4615D"/>
     <w:multiLevelType w:val="hybridMultilevel"/>
-    <w:tmpl w:val="7074A662"/>
-    <w:lvl w:ilvl="0" w:tplc="04090017">
-      <w:start w:val="1"/>
-      <w:numFmt w:val="lowerLetter"/>
-      <w:lvlText w:val="%1)"/>
-      <w:lvlJc w:val="left"/>
-      <w:pPr>
-        <w:ind w:left="720" w:hanging="360"/>
-      </w:pPr>
-      <w:rPr>
-        <w:rFonts w:hint="default"/>
-      </w:rPr>
+    <w:tmpl w:val="115AF09E"/>
+    <w:lvl w:ilvl="0" w:tplc="0409000F">
+      <w:start w:val="1"/>
+      <w:numFmt w:val="decimal"/>
+      <w:lvlText w:val="%1."/>
+      <w:lvlJc w:val="left"/>
+      <w:pPr>
+        <w:ind w:left="360" w:hanging="360"/>
+      </w:pPr>
     </w:lvl>
     <w:lvl w:ilvl="1" w:tplc="04090019" w:tentative="1">
       <w:start w:val="1"/>
@@ -1289,7 +1741,7 @@
       <w:lvlText w:val="%2."/>
       <w:lvlJc w:val="left"/>
       <w:pPr>
-        <w:ind w:left="1440" w:hanging="360"/>
+        <w:ind w:left="1080" w:hanging="360"/>
       </w:pPr>
     </w:lvl>
     <w:lvl w:ilvl="2" w:tplc="0409001B" w:tentative="1">
@@ -1298,7 +1750,7 @@
       <w:lvlText w:val="%3."/>
       <w:lvlJc w:val="right"/>
       <w:pPr>
-        <w:ind w:left="2160" w:hanging="180"/>
+        <w:ind w:left="1800" w:hanging="180"/>
       </w:pPr>
     </w:lvl>
     <w:lvl w:ilvl="3" w:tplc="0409000F" w:tentative="1">
@@ -1307,7 +1759,7 @@
       <w:lvlText w:val="%4."/>
       <w:lvlJc w:val="left"/>
       <w:pPr>
-        <w:ind w:left="2880" w:hanging="360"/>
+        <w:ind w:left="2520" w:hanging="360"/>
       </w:pPr>
     </w:lvl>
     <w:lvl w:ilvl="4" w:tplc="04090019" w:tentative="1">
@@ -1316,7 +1768,7 @@
       <w:lvlText w:val="%5."/>
       <w:lvlJc w:val="left"/>
       <w:pPr>
-        <w:ind w:left="3600" w:hanging="360"/>
+        <w:ind w:left="3240" w:hanging="360"/>
       </w:pPr>
     </w:lvl>
     <w:lvl w:ilvl="5" w:tplc="0409001B" w:tentative="1">
@@ -1325,7 +1777,7 @@
       <w:lvlText w:val="%6."/>
       <w:lvlJc w:val="right"/>
       <w:pPr>
-        <w:ind w:left="4320" w:hanging="180"/>
+        <w:ind w:left="3960" w:hanging="180"/>
       </w:pPr>
     </w:lvl>
     <w:lvl w:ilvl="6" w:tplc="0409000F" w:tentative="1">
@@ -1334,7 +1786,7 @@
       <w:lvlText w:val="%7."/>
       <w:lvlJc w:val="left"/>
       <w:pPr>
-        <w:ind w:left="5040" w:hanging="360"/>
+        <w:ind w:left="4680" w:hanging="360"/>
       </w:pPr>
     </w:lvl>
     <w:lvl w:ilvl="7" w:tplc="04090019" w:tentative="1">
@@ -1343,7 +1795,7 @@
       <w:lvlText w:val="%8."/>
       <w:lvlJc w:val="left"/>
       <w:pPr>
-        <w:ind w:left="5760" w:hanging="360"/>
+        <w:ind w:left="5400" w:hanging="360"/>
       </w:pPr>
     </w:lvl>
     <w:lvl w:ilvl="8" w:tplc="0409001B" w:tentative="1">
@@ -1352,11 +1804,11 @@
       <w:lvlText w:val="%9."/>
       <w:lvlJc w:val="right"/>
       <w:pPr>
-        <w:ind w:left="6480" w:hanging="180"/>
+        <w:ind w:left="6120" w:hanging="180"/>
       </w:pPr>
     </w:lvl>
   </w:abstractNum>
-  <w:abstractNum w:abstractNumId="5" w15:restartNumberingAfterBreak="0">
+  <w:abstractNum w:abstractNumId="7" w15:restartNumberingAfterBreak="0">
     <w:nsid w:val="7C9B1E79"/>
     <w:multiLevelType w:val="hybridMultilevel"/>
     <w:tmpl w:val="91E0AAEE"/>
@@ -1470,28 +1922,34 @@
     </w:lvl>
   </w:abstractNum>
   <w:num w:numId="1">
-    <w:abstractNumId w:val="1"/>
+    <w:abstractNumId w:val="2"/>
   </w:num>
   <w:num w:numId="2">
-    <w:abstractNumId w:val="5"/>
+    <w:abstractNumId w:val="7"/>
   </w:num>
   <w:num w:numId="3">
     <w:abstractNumId w:val="0"/>
   </w:num>
   <w:num w:numId="4">
-    <w:abstractNumId w:val="2"/>
+    <w:abstractNumId w:val="4"/>
   </w:num>
   <w:num w:numId="5">
     <w:abstractNumId w:val="3"/>
   </w:num>
   <w:num w:numId="6">
-    <w:abstractNumId w:val="4"/>
+    <w:abstractNumId w:val="6"/>
+  </w:num>
+  <w:num w:numId="7">
+    <w:abstractNumId w:val="1"/>
+  </w:num>
+  <w:num w:numId="8">
+    <w:abstractNumId w:val="5"/>
   </w:num>
 </w:numbering>
 </file>
 
 <file path=word/styles.xml><?xml version="1.0" encoding="utf-8"?>
-<w:styles xmlns:mc="http://schemas.openxmlformats.org/markup-compatibility/2006" xmlns:r="http://schemas.openxmlformats.org/officeDocument/2006/relationships" xmlns:w="http://schemas.openxmlformats.org/wordprocessingml/2006/main" xmlns:w14="http://schemas.microsoft.com/office/word/2010/wordml" xmlns:w15="http://schemas.microsoft.com/office/word/2012/wordml" xmlns:w16cid="http://schemas.microsoft.com/office/word/2016/wordml/cid" xmlns:w16se="http://schemas.microsoft.com/office/word/2015/wordml/symex" mc:Ignorable="w14 w15 w16se w16cid">
+<w:styles xmlns:mc="http://schemas.openxmlformats.org/markup-compatibility/2006" xmlns:r="http://schemas.openxmlformats.org/officeDocument/2006/relationships" xmlns:w="http://schemas.openxmlformats.org/wordprocessingml/2006/main" xmlns:w14="http://schemas.microsoft.com/office/word/2010/wordml" xmlns:w15="http://schemas.microsoft.com/office/word/2012/wordml" xmlns:w16se="http://schemas.microsoft.com/office/word/2015/wordml/symex" mc:Ignorable="w14 w15 w16se">
   <w:docDefaults>
     <w:rPrDefault>
       <w:rPr>
@@ -1507,7 +1965,7 @@
       </w:pPr>
     </w:pPrDefault>
   </w:docDefaults>
-  <w:latentStyles w:defLockedState="0" w:defUIPriority="99" w:defSemiHidden="0" w:defUnhideWhenUsed="0" w:defQFormat="0" w:count="375">
+  <w:latentStyles w:defLockedState="0" w:defUIPriority="99" w:defSemiHidden="0" w:defUnhideWhenUsed="0" w:defQFormat="0" w:count="371">
     <w:lsdException w:name="Normal" w:uiPriority="0" w:qFormat="1"/>
     <w:lsdException w:name="heading 1" w:uiPriority="9" w:qFormat="1"/>
     <w:lsdException w:name="heading 2" w:semiHidden="1" w:uiPriority="9" w:unhideWhenUsed="1" w:qFormat="1"/>
@@ -1879,10 +2337,6 @@
     <w:lsdException w:name="List Table 5 Dark Accent 6" w:uiPriority="50"/>
     <w:lsdException w:name="List Table 6 Colorful Accent 6" w:uiPriority="51"/>
     <w:lsdException w:name="List Table 7 Colorful Accent 6" w:uiPriority="52"/>
-    <w:lsdException w:name="Mention" w:semiHidden="1" w:unhideWhenUsed="1"/>
-    <w:lsdException w:name="Smart Hyperlink" w:semiHidden="1" w:unhideWhenUsed="1"/>
-    <w:lsdException w:name="Hashtag" w:semiHidden="1" w:unhideWhenUsed="1"/>
-    <w:lsdException w:name="Unresolved Mention" w:semiHidden="1" w:unhideWhenUsed="1"/>
   </w:latentStyles>
   <w:style w:type="paragraph" w:default="1" w:styleId="Normal">
     <w:name w:val="Normal"/>

</xml_diff>